<commit_message>
Abstract + Documentazione + Diari + Gantt + UseCase + DesignDatabase
</commit_message>
<xml_diff>
--- a/4_Diari/AndreaCurti/Andrea_Curti_Diario-2022-01-27.docx
+++ b/4_Diari/AndreaCurti/Andrea_Curti_Diario-2022-01-27.docx
@@ -87,7 +87,7 @@
               <w:spacing w:line="360" w:lineRule="auto"/>
             </w:pPr>
             <w:r>
-              <w:t>23.09.2021</w:t>
+              <w:t>27.01.2022</w:t>
             </w:r>
           </w:p>
         </w:tc>
@@ -223,6 +223,9 @@
             <w:r>
               <w:t xml:space="preserve">10:05 – </w:t>
             </w:r>
+            <w:r>
+              <w:t>10:35</w:t>
+            </w:r>
           </w:p>
         </w:tc>
         <w:tc>
@@ -260,6 +263,9 @@
             <w:pPr>
               <w:spacing w:after="0"/>
             </w:pPr>
+            <w:r>
+              <w:t>10:50 – 11:20</w:t>
+            </w:r>
           </w:p>
         </w:tc>
         <w:tc>
@@ -277,9 +283,40 @@
               <w:rPr>
                 <w:b/>
               </w:rPr>
-              <w:t>Specifica dei requisiti</w:t>
-            </w:r>
-          </w:p>
+              <w:t xml:space="preserve">Stesura delle domande </w:t>
+            </w:r>
+          </w:p>
+          <w:p>
+            <w:pPr>
+              <w:spacing w:after="0"/>
+            </w:pPr>
+            <w:r>
+              <w:t>Sono state preparate le domande da porre al docente</w:t>
+            </w:r>
+          </w:p>
+        </w:tc>
+      </w:tr>
+      <w:tr>
+        <w:tc>
+          <w:tcPr>
+            <w:tcW w:w="1951" w:type="dxa"/>
+          </w:tcPr>
+          <w:p>
+            <w:pPr>
+              <w:spacing w:after="0"/>
+            </w:pPr>
+            <w:r>
+              <w:t>11:20</w:t>
+            </w:r>
+            <w:r>
+              <w:t xml:space="preserve"> – 11:50</w:t>
+            </w:r>
+          </w:p>
+        </w:tc>
+        <w:tc>
+          <w:tcPr>
+            <w:tcW w:w="7827" w:type="dxa"/>
+          </w:tcPr>
           <w:p>
             <w:pPr>
               <w:spacing w:after="0"/>
@@ -287,8 +324,277 @@
                 <w:b/>
               </w:rPr>
             </w:pPr>
-            <w:r>
-              <w:t>Ho steso i requisiti che l’applicativo dovrà avere</w:t>
+            <w:proofErr w:type="spellStart"/>
+            <w:r>
+              <w:rPr>
+                <w:b/>
+              </w:rPr>
+              <w:t>Gantt</w:t>
+            </w:r>
+            <w:proofErr w:type="spellEnd"/>
+          </w:p>
+          <w:p>
+            <w:pPr>
+              <w:spacing w:after="0"/>
+            </w:pPr>
+            <w:r>
+              <w:t xml:space="preserve">Abbiamo </w:t>
+            </w:r>
+            <w:r>
+              <w:t xml:space="preserve">iniziato a pianificare </w:t>
+            </w:r>
+            <w:r>
+              <w:t xml:space="preserve">il </w:t>
+            </w:r>
+            <w:proofErr w:type="spellStart"/>
+            <w:r>
+              <w:t>Gantt</w:t>
+            </w:r>
+            <w:proofErr w:type="spellEnd"/>
+            <w:r>
+              <w:t>.</w:t>
+            </w:r>
+          </w:p>
+        </w:tc>
+      </w:tr>
+      <w:tr>
+        <w:tc>
+          <w:tcPr>
+            <w:tcW w:w="1951" w:type="dxa"/>
+          </w:tcPr>
+          <w:p>
+            <w:pPr>
+              <w:spacing w:after="0"/>
+            </w:pPr>
+            <w:r>
+              <w:t>11:50 – 12:10</w:t>
+            </w:r>
+          </w:p>
+        </w:tc>
+        <w:tc>
+          <w:tcPr>
+            <w:tcW w:w="7827" w:type="dxa"/>
+          </w:tcPr>
+          <w:p>
+            <w:pPr>
+              <w:spacing w:after="0"/>
+              <w:rPr>
+                <w:b/>
+              </w:rPr>
+            </w:pPr>
+            <w:r>
+              <w:rPr>
+                <w:b/>
+              </w:rPr>
+              <w:t>Domande al mandante</w:t>
+            </w:r>
+          </w:p>
+          <w:p>
+            <w:pPr>
+              <w:spacing w:after="0"/>
+            </w:pPr>
+            <w:r>
+              <w:t xml:space="preserve">Abbiamo posto le domande sul </w:t>
+            </w:r>
+            <w:proofErr w:type="spellStart"/>
+            <w:r>
+              <w:t>QdC</w:t>
+            </w:r>
+            <w:proofErr w:type="spellEnd"/>
+            <w:r>
+              <w:t xml:space="preserve"> al professore. </w:t>
+            </w:r>
+          </w:p>
+        </w:tc>
+      </w:tr>
+      <w:tr>
+        <w:tc>
+          <w:tcPr>
+            <w:tcW w:w="1951" w:type="dxa"/>
+          </w:tcPr>
+          <w:p>
+            <w:pPr>
+              <w:spacing w:after="0"/>
+            </w:pPr>
+            <w:r>
+              <w:t>12:10 – 12:20</w:t>
+            </w:r>
+          </w:p>
+          <w:p>
+            <w:pPr>
+              <w:spacing w:after="0"/>
+            </w:pPr>
+            <w:r>
+              <w:t xml:space="preserve">13:15 – </w:t>
+            </w:r>
+            <w:r>
+              <w:t>14:00</w:t>
+            </w:r>
+          </w:p>
+        </w:tc>
+        <w:tc>
+          <w:tcPr>
+            <w:tcW w:w="7827" w:type="dxa"/>
+          </w:tcPr>
+          <w:p>
+            <w:pPr>
+              <w:spacing w:after="0"/>
+              <w:rPr>
+                <w:b/>
+              </w:rPr>
+            </w:pPr>
+            <w:proofErr w:type="spellStart"/>
+            <w:r>
+              <w:rPr>
+                <w:b/>
+              </w:rPr>
+              <w:t>Gantt</w:t>
+            </w:r>
+            <w:proofErr w:type="spellEnd"/>
+          </w:p>
+          <w:p>
+            <w:pPr>
+              <w:spacing w:after="0"/>
+            </w:pPr>
+            <w:r>
+              <w:t>Sono state suddivise le attività</w:t>
+            </w:r>
+            <w:r>
+              <w:t xml:space="preserve"> in base alle risorse umane.</w:t>
+            </w:r>
+          </w:p>
+        </w:tc>
+      </w:tr>
+      <w:tr>
+        <w:tc>
+          <w:tcPr>
+            <w:tcW w:w="1951" w:type="dxa"/>
+          </w:tcPr>
+          <w:p>
+            <w:pPr>
+              <w:spacing w:after="0"/>
+            </w:pPr>
+            <w:r>
+              <w:t>14:00 – 14:45</w:t>
+            </w:r>
+          </w:p>
+          <w:p>
+            <w:pPr>
+              <w:spacing w:after="0"/>
+            </w:pPr>
+            <w:r>
+              <w:t>15:00 – 15:25</w:t>
+            </w:r>
+          </w:p>
+        </w:tc>
+        <w:tc>
+          <w:tcPr>
+            <w:tcW w:w="7827" w:type="dxa"/>
+          </w:tcPr>
+          <w:p>
+            <w:pPr>
+              <w:spacing w:after="0"/>
+              <w:rPr>
+                <w:b/>
+              </w:rPr>
+            </w:pPr>
+            <w:r>
+              <w:rPr>
+                <w:b/>
+              </w:rPr>
+              <w:t>Requisiti</w:t>
+            </w:r>
+          </w:p>
+          <w:p>
+            <w:pPr>
+              <w:spacing w:after="0"/>
+            </w:pPr>
+            <w:r>
+              <w:t>Abbiamo steso i requisiti</w:t>
+            </w:r>
+          </w:p>
+        </w:tc>
+      </w:tr>
+      <w:tr>
+        <w:tc>
+          <w:tcPr>
+            <w:tcW w:w="1951" w:type="dxa"/>
+          </w:tcPr>
+          <w:p>
+            <w:pPr>
+              <w:spacing w:after="0"/>
+            </w:pPr>
+            <w:r>
+              <w:t>15:25 – 16:00</w:t>
+            </w:r>
+          </w:p>
+        </w:tc>
+        <w:tc>
+          <w:tcPr>
+            <w:tcW w:w="7827" w:type="dxa"/>
+          </w:tcPr>
+          <w:p>
+            <w:pPr>
+              <w:spacing w:after="0"/>
+              <w:rPr>
+                <w:b/>
+              </w:rPr>
+            </w:pPr>
+            <w:r>
+              <w:rPr>
+                <w:b/>
+              </w:rPr>
+              <w:t>Use Case</w:t>
+            </w:r>
+          </w:p>
+          <w:p>
+            <w:pPr>
+              <w:spacing w:after="0"/>
+            </w:pPr>
+            <w:r>
+              <w:t>Ho fatto lo Use Case dell’applicativo</w:t>
+            </w:r>
+          </w:p>
+        </w:tc>
+      </w:tr>
+      <w:tr>
+        <w:tc>
+          <w:tcPr>
+            <w:tcW w:w="1951" w:type="dxa"/>
+          </w:tcPr>
+          <w:p>
+            <w:pPr>
+              <w:spacing w:after="0"/>
+            </w:pPr>
+            <w:r>
+              <w:t>16:00 – 16:15</w:t>
+            </w:r>
+          </w:p>
+        </w:tc>
+        <w:tc>
+          <w:tcPr>
+            <w:tcW w:w="7827" w:type="dxa"/>
+          </w:tcPr>
+          <w:p>
+            <w:pPr>
+              <w:spacing w:after="0"/>
+              <w:rPr>
+                <w:b/>
+              </w:rPr>
+            </w:pPr>
+            <w:r>
+              <w:rPr>
+                <w:b/>
+              </w:rPr>
+              <w:t>Design database</w:t>
+            </w:r>
+          </w:p>
+          <w:p>
+            <w:pPr>
+              <w:spacing w:after="0"/>
+            </w:pPr>
+            <w:r>
+              <w:t>Ho iniziato il design del database</w:t>
             </w:r>
           </w:p>
         </w:tc>
@@ -359,6 +665,27 @@
           </w:p>
         </w:tc>
       </w:tr>
+      <w:tr>
+        <w:tc>
+          <w:tcPr>
+            <w:tcW w:w="9778" w:type="dxa"/>
+            <w:shd w:val="clear" w:color="auto" w:fill="auto"/>
+          </w:tcPr>
+          <w:p>
+            <w:pPr>
+              <w:spacing w:after="0"/>
+            </w:pPr>
+            <w:r>
+              <w:t xml:space="preserve">In linea con il </w:t>
+            </w:r>
+            <w:proofErr w:type="spellStart"/>
+            <w:r>
+              <w:t>Gantt</w:t>
+            </w:r>
+            <w:proofErr w:type="spellEnd"/>
+          </w:p>
+        </w:tc>
+      </w:tr>
     </w:tbl>
     <w:p/>
     <w:tbl>
@@ -393,23 +720,20 @@
           </w:tcPr>
           <w:p>
             <w:pPr>
-              <w:pStyle w:val="Paragrafoelenco"/>
-              <w:spacing w:after="0"/>
-            </w:pPr>
+              <w:spacing w:after="0"/>
+            </w:pPr>
+            <w:r>
+              <w:t>Continuare con la progettazione del database</w:t>
+            </w:r>
+            <w:r>
+              <w:t xml:space="preserve"> e delle interfacce </w:t>
+            </w:r>
             <w:bookmarkStart w:id="0" w:name="_GoBack"/>
             <w:bookmarkEnd w:id="0"/>
           </w:p>
         </w:tc>
       </w:tr>
     </w:tbl>
-    <w:p/>
-    <w:p/>
-    <w:p/>
-    <w:p/>
-    <w:p/>
-    <w:p/>
-    <w:p/>
-    <w:p/>
     <w:p>
       <w:pPr>
         <w:tabs>
@@ -419,6 +743,13 @@
       <w:r>
         <w:tab/>
       </w:r>
+    </w:p>
+    <w:p/>
+    <w:p/>
+    <w:p>
+      <w:pPr>
+        <w:ind w:firstLine="708"/>
+      </w:pPr>
     </w:p>
     <w:sectPr>
       <w:headerReference w:type="default" r:id="rId8"/>
@@ -471,7 +802,7 @@
       <w:sdtEndPr/>
       <w:sdtContent>
         <w:r>
-          <w:t>Inventario Hardware</w:t>
+          <w:t>Turni Personale</w:t>
         </w:r>
       </w:sdtContent>
     </w:sdt>
@@ -2714,7 +3045,7 @@
 </file>
 
 <file path=customXml/itemProps1.xml><?xml version="1.0" encoding="utf-8"?>
-<ds:datastoreItem xmlns:ds="http://schemas.openxmlformats.org/officeDocument/2006/customXml" ds:itemID="{5DD099C3-8438-43BB-BE80-0754F44173A0}">
+<ds:datastoreItem xmlns:ds="http://schemas.openxmlformats.org/officeDocument/2006/customXml" ds:itemID="{B29E98C5-9CF0-480E-81D5-925792329D4C}">
   <ds:schemaRefs>
     <ds:schemaRef ds:uri="http://schemas.openxmlformats.org/officeDocument/2006/bibliography"/>
   </ds:schemaRefs>

</xml_diff>